<commit_message>
Se rectifica la cantidad de modulos que tiene el sistema.
</commit_message>
<xml_diff>
--- a/Documentacion/Especificacion de requerimientos de software.docx
+++ b/Documentacion/Especificacion de requerimientos de software.docx
@@ -1,6 +1,6 @@
 
 <file path=word/document.xml><?xml version="1.0" encoding="utf-8"?>
-<w:document xmlns:wpc="http://schemas.microsoft.com/office/word/2010/wordprocessingCanvas" xmlns:cx="http://schemas.microsoft.com/office/drawing/2014/chartex" xmlns:cx1="http://schemas.microsoft.com/office/drawing/2015/9/8/chartex" xmlns:mc="http://schemas.openxmlformats.org/markup-compatibility/2006" xmlns:o="urn:schemas-microsoft-com:office:office" xmlns:r="http://schemas.openxmlformats.org/officeDocument/2006/relationships" xmlns:m="http://schemas.openxmlformats.org/officeDocument/2006/math" xmlns:v="urn:schemas-microsoft-com:vml" xmlns:wp14="http://schemas.microsoft.com/office/word/2010/wordprocessingDrawing" xmlns:wp="http://schemas.openxmlformats.org/drawingml/2006/wordprocessingDrawing" xmlns:w10="urn:schemas-microsoft-com:office:word" xmlns:w="http://schemas.openxmlformats.org/wordprocessingml/2006/main" xmlns:w14="http://schemas.microsoft.com/office/word/2010/wordml" xmlns:w15="http://schemas.microsoft.com/office/word/2012/wordml" xmlns:w16se="http://schemas.microsoft.com/office/word/2015/wordml/symex" xmlns:wpg="http://schemas.microsoft.com/office/word/2010/wordprocessingGroup" xmlns:wpi="http://schemas.microsoft.com/office/word/2010/wordprocessingInk" xmlns:wne="http://schemas.microsoft.com/office/word/2006/wordml" xmlns:wps="http://schemas.microsoft.com/office/word/2010/wordprocessingShape" mc:Ignorable="w14 w15 w16se wp14">
+<w:document xmlns:wpc="http://schemas.microsoft.com/office/word/2010/wordprocessingCanvas" xmlns:cx="http://schemas.microsoft.com/office/drawing/2014/chartex" xmlns:cx1="http://schemas.microsoft.com/office/drawing/2015/9/8/chartex" xmlns:cx2="http://schemas.microsoft.com/office/drawing/2015/10/21/chartex" xmlns:cx3="http://schemas.microsoft.com/office/drawing/2016/5/9/chartex" xmlns:cx4="http://schemas.microsoft.com/office/drawing/2016/5/10/chartex" xmlns:cx5="http://schemas.microsoft.com/office/drawing/2016/5/11/chartex" xmlns:cx6="http://schemas.microsoft.com/office/drawing/2016/5/12/chartex" xmlns:cx7="http://schemas.microsoft.com/office/drawing/2016/5/13/chartex" xmlns:cx8="http://schemas.microsoft.com/office/drawing/2016/5/14/chartex" xmlns:mc="http://schemas.openxmlformats.org/markup-compatibility/2006" xmlns:aink="http://schemas.microsoft.com/office/drawing/2016/ink" xmlns:am3d="http://schemas.microsoft.com/office/drawing/2017/model3d" xmlns:o="urn:schemas-microsoft-com:office:office" xmlns:r="http://schemas.openxmlformats.org/officeDocument/2006/relationships" xmlns:m="http://schemas.openxmlformats.org/officeDocument/2006/math" xmlns:v="urn:schemas-microsoft-com:vml" xmlns:wp14="http://schemas.microsoft.com/office/word/2010/wordprocessingDrawing" xmlns:wp="http://schemas.openxmlformats.org/drawingml/2006/wordprocessingDrawing" xmlns:w10="urn:schemas-microsoft-com:office:word" xmlns:w="http://schemas.openxmlformats.org/wordprocessingml/2006/main" xmlns:w14="http://schemas.microsoft.com/office/word/2010/wordml" xmlns:w15="http://schemas.microsoft.com/office/word/2012/wordml" xmlns:w16cid="http://schemas.microsoft.com/office/word/2016/wordml/cid" xmlns:w16se="http://schemas.microsoft.com/office/word/2015/wordml/symex" xmlns:wpg="http://schemas.microsoft.com/office/word/2010/wordprocessingGroup" xmlns:wpi="http://schemas.microsoft.com/office/word/2010/wordprocessingInk" xmlns:wne="http://schemas.microsoft.com/office/word/2006/wordml" xmlns:wps="http://schemas.microsoft.com/office/word/2010/wordprocessingShape" mc:Ignorable="w14 w15 w16se w16cid wp14">
   <w:body>
     <w:p>
       <w:pPr>
@@ -3548,8 +3548,10 @@
           <w:rFonts w:ascii="Arial" w:hAnsi="Arial" w:cs="Arial"/>
           <w:lang w:val="es-ES" w:eastAsia="en-GB"/>
         </w:rPr>
-        <w:t>iete</w:t>
+        <w:t>eis</w:t>
       </w:r>
+      <w:bookmarkStart w:id="9" w:name="_GoBack"/>
+      <w:bookmarkEnd w:id="9"/>
       <w:r>
         <w:rPr>
           <w:rFonts w:ascii="Arial" w:hAnsi="Arial" w:cs="Arial"/>
@@ -3640,7 +3642,7 @@
         <w:pStyle w:val="Heading3"/>
         <w:spacing w:line="360" w:lineRule="auto"/>
       </w:pPr>
-      <w:bookmarkStart w:id="9" w:name="_Toc14637751"/>
+      <w:bookmarkStart w:id="10" w:name="_Toc14637751"/>
       <w:r>
         <w:t>El</w:t>
       </w:r>
@@ -3662,7 +3664,7 @@
       <w:r>
         <w:t>contempla</w:t>
       </w:r>
-      <w:bookmarkEnd w:id="9"/>
+      <w:bookmarkEnd w:id="10"/>
     </w:p>
     <w:p>
       <w:pPr>
@@ -3680,9 +3682,9 @@
         </w:rPr>
         <w:t xml:space="preserve">El sistema no incluirá la función de gestión en línea o </w:t>
       </w:r>
-      <w:bookmarkStart w:id="10" w:name="OLE_LINK1"/>
-      <w:bookmarkStart w:id="11" w:name="OLE_LINK2"/>
-      <w:bookmarkStart w:id="12" w:name="OLE_LINK3"/>
+      <w:bookmarkStart w:id="11" w:name="OLE_LINK1"/>
+      <w:bookmarkStart w:id="12" w:name="OLE_LINK2"/>
+      <w:bookmarkStart w:id="13" w:name="OLE_LINK3"/>
       <w:r>
         <w:rPr>
           <w:rFonts w:ascii="Arial" w:hAnsi="Arial" w:cs="Arial"/>
@@ -3690,20 +3692,20 @@
         </w:rPr>
         <w:t>gestión desde múltiples dispositivos.</w:t>
       </w:r>
-      <w:bookmarkEnd w:id="10"/>
       <w:bookmarkEnd w:id="11"/>
       <w:bookmarkEnd w:id="12"/>
+      <w:bookmarkEnd w:id="13"/>
     </w:p>
     <w:p>
       <w:pPr>
         <w:pStyle w:val="Heading2"/>
         <w:spacing w:line="360" w:lineRule="auto"/>
       </w:pPr>
-      <w:bookmarkStart w:id="13" w:name="_Toc14637752"/>
+      <w:bookmarkStart w:id="14" w:name="_Toc14637752"/>
       <w:r>
         <w:t>Restricciones y Supuestos</w:t>
       </w:r>
-      <w:bookmarkEnd w:id="13"/>
+      <w:bookmarkEnd w:id="14"/>
       <w:r>
         <w:t xml:space="preserve"> </w:t>
       </w:r>
@@ -3736,7 +3738,7 @@
           <w:szCs w:val="24"/>
         </w:rPr>
       </w:pPr>
-      <w:bookmarkStart w:id="14" w:name="_Toc14637753"/>
+      <w:bookmarkStart w:id="15" w:name="_Toc14637753"/>
       <w:r>
         <w:rPr>
           <w:sz w:val="24"/>
@@ -3751,18 +3753,18 @@
         </w:rPr>
         <w:t xml:space="preserve"> General</w:t>
       </w:r>
-      <w:bookmarkEnd w:id="14"/>
+      <w:bookmarkEnd w:id="15"/>
     </w:p>
     <w:p>
       <w:pPr>
         <w:pStyle w:val="Heading2"/>
         <w:spacing w:line="360" w:lineRule="auto"/>
       </w:pPr>
-      <w:bookmarkStart w:id="15" w:name="_Toc14637754"/>
+      <w:bookmarkStart w:id="16" w:name="_Toc14637754"/>
       <w:r>
         <w:t>Contexto del Producto</w:t>
       </w:r>
-      <w:bookmarkEnd w:id="15"/>
+      <w:bookmarkEnd w:id="16"/>
       <w:r>
         <w:t xml:space="preserve"> </w:t>
       </w:r>
@@ -3838,11 +3840,11 @@
         <w:pStyle w:val="Heading2"/>
         <w:spacing w:line="360" w:lineRule="auto"/>
       </w:pPr>
-      <w:bookmarkStart w:id="16" w:name="_Toc14637755"/>
+      <w:bookmarkStart w:id="17" w:name="_Toc14637755"/>
       <w:r>
         <w:t>Perspectivas futuras del producto</w:t>
       </w:r>
-      <w:bookmarkEnd w:id="16"/>
+      <w:bookmarkEnd w:id="17"/>
       <w:r>
         <w:t xml:space="preserve"> </w:t>
       </w:r>
@@ -3869,11 +3871,11 @@
         <w:pStyle w:val="Heading2"/>
         <w:spacing w:line="360" w:lineRule="auto"/>
       </w:pPr>
-      <w:bookmarkStart w:id="17" w:name="_Toc14637756"/>
+      <w:bookmarkStart w:id="18" w:name="_Toc14637756"/>
       <w:r>
         <w:t>Reglas y Funciones de Negocio</w:t>
       </w:r>
-      <w:bookmarkEnd w:id="17"/>
+      <w:bookmarkEnd w:id="18"/>
       <w:r>
         <w:t xml:space="preserve"> </w:t>
       </w:r>
@@ -3907,7 +3909,7 @@
           <w:szCs w:val="24"/>
         </w:rPr>
       </w:pPr>
-      <w:bookmarkStart w:id="18" w:name="_Toc14637757"/>
+      <w:bookmarkStart w:id="19" w:name="_Toc14637757"/>
       <w:r>
         <w:rPr>
           <w:sz w:val="24"/>
@@ -3922,18 +3924,18 @@
         </w:rPr>
         <w:t xml:space="preserve"> Detallada de Requerimientos</w:t>
       </w:r>
-      <w:bookmarkEnd w:id="18"/>
+      <w:bookmarkEnd w:id="19"/>
     </w:p>
     <w:p>
       <w:pPr>
         <w:pStyle w:val="Heading2"/>
         <w:spacing w:line="360" w:lineRule="auto"/>
       </w:pPr>
-      <w:bookmarkStart w:id="19" w:name="_Toc14637758"/>
+      <w:bookmarkStart w:id="20" w:name="_Toc14637758"/>
       <w:r>
         <w:t>Actores</w:t>
       </w:r>
-      <w:bookmarkEnd w:id="19"/>
+      <w:bookmarkEnd w:id="20"/>
       <w:r>
         <w:t xml:space="preserve"> </w:t>
       </w:r>
@@ -4071,11 +4073,11 @@
         <w:pStyle w:val="Heading2"/>
         <w:spacing w:line="360" w:lineRule="auto"/>
       </w:pPr>
-      <w:bookmarkStart w:id="20" w:name="_Toc14637759"/>
+      <w:bookmarkStart w:id="21" w:name="_Toc14637759"/>
       <w:r>
         <w:t>Requerimientos Funcionales</w:t>
       </w:r>
-      <w:bookmarkEnd w:id="20"/>
+      <w:bookmarkEnd w:id="21"/>
       <w:r>
         <w:t xml:space="preserve"> </w:t>
       </w:r>
@@ -5463,7 +5465,7 @@
     </w:p>
     <w:tbl>
       <w:tblPr>
-        <w:tblStyle w:val="GridTable6Colorful-Accent5"/>
+        <w:tblStyle w:val="GridTable6ColourfulAccent5"/>
         <w:tblW w:w="0" w:type="auto"/>
         <w:tblLook w:val="04A0" w:firstRow="1" w:lastRow="0" w:firstColumn="1" w:lastColumn="0" w:noHBand="0" w:noVBand="1"/>
       </w:tblPr>
@@ -6067,7 +6069,7 @@
           </w:tcPr>
           <w:tbl>
             <w:tblPr>
-              <w:tblStyle w:val="GridTable6Colorful-Accent5"/>
+              <w:tblStyle w:val="GridTable6ColourfulAccent5"/>
               <w:tblW w:w="0" w:type="auto"/>
               <w:tblInd w:w="5" w:type="dxa"/>
               <w:tblLook w:val="04A0" w:firstRow="1" w:lastRow="0" w:firstColumn="1" w:lastColumn="0" w:noHBand="0" w:noVBand="1"/>
@@ -6489,7 +6491,7 @@
     </w:p>
     <w:tbl>
       <w:tblPr>
-        <w:tblStyle w:val="GridTable6Colorful-Accent5"/>
+        <w:tblStyle w:val="GridTable6ColourfulAccent5"/>
         <w:tblW w:w="0" w:type="auto"/>
         <w:tblLook w:val="04A0" w:firstRow="1" w:lastRow="0" w:firstColumn="1" w:lastColumn="0" w:noHBand="0" w:noVBand="1"/>
       </w:tblPr>
@@ -7094,7 +7096,7 @@
           </w:tcPr>
           <w:tbl>
             <w:tblPr>
-              <w:tblStyle w:val="GridTable6Colorful-Accent5"/>
+              <w:tblStyle w:val="GridTable6ColourfulAccent5"/>
               <w:tblW w:w="0" w:type="auto"/>
               <w:tblInd w:w="5" w:type="dxa"/>
               <w:tblLook w:val="04A0" w:firstRow="1" w:lastRow="0" w:firstColumn="1" w:lastColumn="0" w:noHBand="0" w:noVBand="1"/>
@@ -7516,7 +7518,7 @@
     </w:p>
     <w:tbl>
       <w:tblPr>
-        <w:tblStyle w:val="GridTable6Colorful-Accent5"/>
+        <w:tblStyle w:val="GridTable6ColourfulAccent5"/>
         <w:tblW w:w="0" w:type="auto"/>
         <w:tblLook w:val="04A0" w:firstRow="1" w:lastRow="0" w:firstColumn="1" w:lastColumn="0" w:noHBand="0" w:noVBand="1"/>
       </w:tblPr>
@@ -8120,7 +8122,7 @@
           </w:tcPr>
           <w:tbl>
             <w:tblPr>
-              <w:tblStyle w:val="GridTable6Colorful-Accent5"/>
+              <w:tblStyle w:val="GridTable6ColourfulAccent5"/>
               <w:tblW w:w="0" w:type="auto"/>
               <w:tblInd w:w="5" w:type="dxa"/>
               <w:tblLook w:val="04A0" w:firstRow="1" w:lastRow="0" w:firstColumn="1" w:lastColumn="0" w:noHBand="0" w:noVBand="1"/>
@@ -8542,7 +8544,7 @@
     </w:p>
     <w:tbl>
       <w:tblPr>
-        <w:tblStyle w:val="GridTable6Colorful-Accent5"/>
+        <w:tblStyle w:val="GridTable6ColourfulAccent5"/>
         <w:tblW w:w="0" w:type="auto"/>
         <w:tblLook w:val="04A0" w:firstRow="1" w:lastRow="0" w:firstColumn="1" w:lastColumn="0" w:noHBand="0" w:noVBand="1"/>
       </w:tblPr>
@@ -9139,7 +9141,7 @@
           </w:tcPr>
           <w:tbl>
             <w:tblPr>
-              <w:tblStyle w:val="GridTable6Colorful-Accent5"/>
+              <w:tblStyle w:val="GridTable6ColourfulAccent5"/>
               <w:tblW w:w="0" w:type="auto"/>
               <w:tblInd w:w="5" w:type="dxa"/>
               <w:tblLook w:val="04A0" w:firstRow="1" w:lastRow="0" w:firstColumn="1" w:lastColumn="0" w:noHBand="0" w:noVBand="1"/>
@@ -9304,7 +9306,7 @@
     </w:p>
     <w:tbl>
       <w:tblPr>
-        <w:tblStyle w:val="GridTable6Colorful-Accent5"/>
+        <w:tblStyle w:val="GridTable6ColourfulAccent5"/>
         <w:tblW w:w="0" w:type="auto"/>
         <w:tblLook w:val="04A0" w:firstRow="1" w:lastRow="0" w:firstColumn="1" w:lastColumn="0" w:noHBand="0" w:noVBand="1"/>
       </w:tblPr>
@@ -9900,7 +9902,7 @@
           </w:tcPr>
           <w:tbl>
             <w:tblPr>
-              <w:tblStyle w:val="GridTable6Colorful-Accent5"/>
+              <w:tblStyle w:val="GridTable6ColourfulAccent5"/>
               <w:tblW w:w="0" w:type="auto"/>
               <w:tblInd w:w="5" w:type="dxa"/>
               <w:tblLook w:val="04A0" w:firstRow="1" w:lastRow="0" w:firstColumn="1" w:lastColumn="0" w:noHBand="0" w:noVBand="1"/>
@@ -10264,7 +10266,7 @@
     </w:p>
     <w:tbl>
       <w:tblPr>
-        <w:tblStyle w:val="GridTable6Colorful-Accent5"/>
+        <w:tblStyle w:val="GridTable6ColourfulAccent5"/>
         <w:tblW w:w="0" w:type="auto"/>
         <w:tblLook w:val="04A0" w:firstRow="1" w:lastRow="0" w:firstColumn="1" w:lastColumn="0" w:noHBand="0" w:noVBand="1"/>
       </w:tblPr>
@@ -10850,7 +10852,7 @@
           </w:tcPr>
           <w:tbl>
             <w:tblPr>
-              <w:tblStyle w:val="GridTable6Colorful-Accent5"/>
+              <w:tblStyle w:val="GridTable6ColourfulAccent5"/>
               <w:tblW w:w="0" w:type="auto"/>
               <w:tblInd w:w="5" w:type="dxa"/>
               <w:tblLook w:val="04A0" w:firstRow="1" w:lastRow="0" w:firstColumn="1" w:lastColumn="0" w:noHBand="0" w:noVBand="1"/>
@@ -11336,7 +11338,7 @@
     </w:p>
     <w:tbl>
       <w:tblPr>
-        <w:tblStyle w:val="GridTable6Colorful-Accent5"/>
+        <w:tblStyle w:val="GridTable6ColourfulAccent5"/>
         <w:tblW w:w="0" w:type="auto"/>
         <w:tblLook w:val="04A0" w:firstRow="1" w:lastRow="0" w:firstColumn="1" w:lastColumn="0" w:noHBand="0" w:noVBand="1"/>
       </w:tblPr>
@@ -11932,7 +11934,7 @@
           </w:tcPr>
           <w:tbl>
             <w:tblPr>
-              <w:tblStyle w:val="GridTable6Colorful-Accent5"/>
+              <w:tblStyle w:val="GridTable6ColourfulAccent5"/>
               <w:tblW w:w="0" w:type="auto"/>
               <w:tblInd w:w="5" w:type="dxa"/>
               <w:tblLook w:val="04A0" w:firstRow="1" w:lastRow="0" w:firstColumn="1" w:lastColumn="0" w:noHBand="0" w:noVBand="1"/>
@@ -12289,7 +12291,7 @@
     </w:p>
     <w:tbl>
       <w:tblPr>
-        <w:tblStyle w:val="GridTable6Colorful-Accent5"/>
+        <w:tblStyle w:val="GridTable6ColourfulAccent5"/>
         <w:tblW w:w="0" w:type="auto"/>
         <w:tblLook w:val="04A0" w:firstRow="1" w:lastRow="0" w:firstColumn="1" w:lastColumn="0" w:noHBand="0" w:noVBand="1"/>
       </w:tblPr>
@@ -12885,7 +12887,7 @@
           </w:tcPr>
           <w:tbl>
             <w:tblPr>
-              <w:tblStyle w:val="GridTable6Colorful-Accent5"/>
+              <w:tblStyle w:val="GridTable6ColourfulAccent5"/>
               <w:tblW w:w="0" w:type="auto"/>
               <w:tblInd w:w="5" w:type="dxa"/>
               <w:tblLook w:val="04A0" w:firstRow="1" w:lastRow="0" w:firstColumn="1" w:lastColumn="0" w:noHBand="0" w:noVBand="1"/>
@@ -13241,7 +13243,7 @@
     </w:p>
     <w:tbl>
       <w:tblPr>
-        <w:tblStyle w:val="GridTable6Colorful-Accent5"/>
+        <w:tblStyle w:val="GridTable6ColourfulAccent5"/>
         <w:tblW w:w="0" w:type="auto"/>
         <w:tblLook w:val="04A0" w:firstRow="1" w:lastRow="0" w:firstColumn="1" w:lastColumn="0" w:noHBand="0" w:noVBand="1"/>
       </w:tblPr>
@@ -13837,7 +13839,7 @@
           </w:tcPr>
           <w:tbl>
             <w:tblPr>
-              <w:tblStyle w:val="GridTable6Colorful-Accent5"/>
+              <w:tblStyle w:val="GridTable6ColourfulAccent5"/>
               <w:tblW w:w="0" w:type="auto"/>
               <w:tblInd w:w="5" w:type="dxa"/>
               <w:tblLook w:val="04A0" w:firstRow="1" w:lastRow="0" w:firstColumn="1" w:lastColumn="0" w:noHBand="0" w:noVBand="1"/>
@@ -14265,7 +14267,7 @@
     </w:p>
     <w:tbl>
       <w:tblPr>
-        <w:tblStyle w:val="GridTable6Colorful-Accent5"/>
+        <w:tblStyle w:val="GridTable6ColourfulAccent5"/>
         <w:tblW w:w="0" w:type="auto"/>
         <w:tblLook w:val="04A0" w:firstRow="1" w:lastRow="0" w:firstColumn="1" w:lastColumn="0" w:noHBand="0" w:noVBand="1"/>
       </w:tblPr>
@@ -14862,7 +14864,7 @@
           </w:tcPr>
           <w:tbl>
             <w:tblPr>
-              <w:tblStyle w:val="GridTable6Colorful-Accent5"/>
+              <w:tblStyle w:val="GridTable6ColourfulAccent5"/>
               <w:tblW w:w="0" w:type="auto"/>
               <w:tblInd w:w="5" w:type="dxa"/>
               <w:tblLook w:val="04A0" w:firstRow="1" w:lastRow="0" w:firstColumn="1" w:lastColumn="0" w:noHBand="0" w:noVBand="1"/>
@@ -15287,7 +15289,7 @@
     </w:p>
     <w:tbl>
       <w:tblPr>
-        <w:tblStyle w:val="GridTable6Colorful-Accent5"/>
+        <w:tblStyle w:val="GridTable6ColourfulAccent5"/>
         <w:tblW w:w="0" w:type="auto"/>
         <w:tblLook w:val="04A0" w:firstRow="1" w:lastRow="0" w:firstColumn="1" w:lastColumn="0" w:noHBand="0" w:noVBand="1"/>
       </w:tblPr>
@@ -15883,7 +15885,7 @@
           </w:tcPr>
           <w:tbl>
             <w:tblPr>
-              <w:tblStyle w:val="GridTable6Colorful-Accent5"/>
+              <w:tblStyle w:val="GridTable6ColourfulAccent5"/>
               <w:tblW w:w="0" w:type="auto"/>
               <w:tblInd w:w="5" w:type="dxa"/>
               <w:tblLook w:val="04A0" w:firstRow="1" w:lastRow="0" w:firstColumn="1" w:lastColumn="0" w:noHBand="0" w:noVBand="1"/>
@@ -16438,7 +16440,7 @@
     </w:p>
     <w:tbl>
       <w:tblPr>
-        <w:tblStyle w:val="GridTable6Colorful-Accent5"/>
+        <w:tblStyle w:val="GridTable6ColourfulAccent5"/>
         <w:tblW w:w="0" w:type="auto"/>
         <w:tblLook w:val="04A0" w:firstRow="1" w:lastRow="0" w:firstColumn="1" w:lastColumn="0" w:noHBand="0" w:noVBand="1"/>
       </w:tblPr>
@@ -17059,7 +17061,7 @@
     </w:p>
     <w:tbl>
       <w:tblPr>
-        <w:tblStyle w:val="GridTable6Colorful-Accent5"/>
+        <w:tblStyle w:val="GridTable6ColourfulAccent5"/>
         <w:tblW w:w="0" w:type="auto"/>
         <w:tblLook w:val="04A0" w:firstRow="1" w:lastRow="0" w:firstColumn="1" w:lastColumn="0" w:noHBand="0" w:noVBand="1"/>
       </w:tblPr>
@@ -17704,7 +17706,7 @@
     </w:p>
     <w:tbl>
       <w:tblPr>
-        <w:tblStyle w:val="GridTable6Colorful-Accent5"/>
+        <w:tblStyle w:val="GridTable6ColourfulAccent5"/>
         <w:tblW w:w="0" w:type="auto"/>
         <w:tblLook w:val="04A0" w:firstRow="1" w:lastRow="0" w:firstColumn="1" w:lastColumn="0" w:noHBand="0" w:noVBand="1"/>
       </w:tblPr>
@@ -18300,7 +18302,7 @@
           </w:tcPr>
           <w:tbl>
             <w:tblPr>
-              <w:tblStyle w:val="GridTable6Colorful-Accent5"/>
+              <w:tblStyle w:val="GridTable6ColourfulAccent5"/>
               <w:tblW w:w="0" w:type="auto"/>
               <w:tblInd w:w="5" w:type="dxa"/>
               <w:tblLook w:val="04A0" w:firstRow="1" w:lastRow="0" w:firstColumn="1" w:lastColumn="0" w:noHBand="0" w:noVBand="1"/>
@@ -18659,7 +18661,7 @@
     </w:p>
     <w:tbl>
       <w:tblPr>
-        <w:tblStyle w:val="GridTable6Colorful-Accent5"/>
+        <w:tblStyle w:val="GridTable6ColourfulAccent5"/>
         <w:tblW w:w="0" w:type="auto"/>
         <w:tblLook w:val="04A0" w:firstRow="1" w:lastRow="0" w:firstColumn="1" w:lastColumn="0" w:noHBand="0" w:noVBand="1"/>
       </w:tblPr>
@@ -19281,7 +19283,7 @@
     </w:p>
     <w:tbl>
       <w:tblPr>
-        <w:tblStyle w:val="GridTable6Colorful-Accent5"/>
+        <w:tblStyle w:val="GridTable6ColourfulAccent5"/>
         <w:tblW w:w="0" w:type="auto"/>
         <w:tblLook w:val="04A0" w:firstRow="1" w:lastRow="0" w:firstColumn="1" w:lastColumn="0" w:noHBand="0" w:noVBand="1"/>
       </w:tblPr>
@@ -19902,7 +19904,7 @@
     </w:p>
     <w:tbl>
       <w:tblPr>
-        <w:tblStyle w:val="GridTable6Colorful-Accent5"/>
+        <w:tblStyle w:val="GridTable6ColourfulAccent5"/>
         <w:tblW w:w="0" w:type="auto"/>
         <w:tblLook w:val="04A0" w:firstRow="1" w:lastRow="0" w:firstColumn="1" w:lastColumn="0" w:noHBand="0" w:noVBand="1"/>
       </w:tblPr>
@@ -20524,7 +20526,7 @@
     </w:p>
     <w:tbl>
       <w:tblPr>
-        <w:tblStyle w:val="GridTable6Colorful-Accent5"/>
+        <w:tblStyle w:val="GridTable6ColourfulAccent5"/>
         <w:tblW w:w="0" w:type="auto"/>
         <w:tblLook w:val="04A0" w:firstRow="1" w:lastRow="0" w:firstColumn="1" w:lastColumn="0" w:noHBand="0" w:noVBand="1"/>
       </w:tblPr>
@@ -21145,7 +21147,7 @@
     </w:p>
     <w:tbl>
       <w:tblPr>
-        <w:tblStyle w:val="GridTable6Colorful-Accent5"/>
+        <w:tblStyle w:val="GridTable6ColourfulAccent5"/>
         <w:tblW w:w="0" w:type="auto"/>
         <w:tblLook w:val="04A0" w:firstRow="1" w:lastRow="0" w:firstColumn="1" w:lastColumn="0" w:noHBand="0" w:noVBand="1"/>
       </w:tblPr>
@@ -21808,7 +21810,7 @@
     </w:p>
     <w:tbl>
       <w:tblPr>
-        <w:tblStyle w:val="GridTable6Colorful-Accent5"/>
+        <w:tblStyle w:val="GridTable6ColourfulAccent5"/>
         <w:tblW w:w="0" w:type="auto"/>
         <w:tblLook w:val="04A0" w:firstRow="1" w:lastRow="0" w:firstColumn="1" w:lastColumn="0" w:noHBand="0" w:noVBand="1"/>
       </w:tblPr>
@@ -22448,7 +22450,7 @@
     </w:p>
     <w:tbl>
       <w:tblPr>
-        <w:tblStyle w:val="GridTable6Colorful-Accent5"/>
+        <w:tblStyle w:val="GridTable6ColourfulAccent5"/>
         <w:tblW w:w="0" w:type="auto"/>
         <w:tblLook w:val="04A0" w:firstRow="1" w:lastRow="0" w:firstColumn="1" w:lastColumn="0" w:noHBand="0" w:noVBand="1"/>
       </w:tblPr>
@@ -23095,7 +23097,7 @@
     </w:p>
     <w:tbl>
       <w:tblPr>
-        <w:tblStyle w:val="GridTable6Colorful-Accent5"/>
+        <w:tblStyle w:val="GridTable6ColourfulAccent5"/>
         <w:tblW w:w="0" w:type="auto"/>
         <w:tblLook w:val="04A0" w:firstRow="1" w:lastRow="0" w:firstColumn="1" w:lastColumn="0" w:noHBand="0" w:noVBand="1"/>
       </w:tblPr>
@@ -23750,11 +23752,11 @@
         </w:numPr>
         <w:spacing w:line="360" w:lineRule="auto"/>
       </w:pPr>
-      <w:bookmarkStart w:id="21" w:name="_Toc14637760"/>
+      <w:bookmarkStart w:id="22" w:name="_Toc14637760"/>
       <w:r>
         <w:t>Requerimientos No Funcionales</w:t>
       </w:r>
-      <w:bookmarkEnd w:id="21"/>
+      <w:bookmarkEnd w:id="22"/>
       <w:r>
         <w:t xml:space="preserve"> </w:t>
       </w:r>
@@ -23768,11 +23770,11 @@
         </w:numPr>
         <w:spacing w:line="360" w:lineRule="auto"/>
       </w:pPr>
-      <w:bookmarkStart w:id="22" w:name="_Toc14637761"/>
+      <w:bookmarkStart w:id="23" w:name="_Toc14637761"/>
       <w:r>
         <w:t>Requerimientos de seguridad</w:t>
       </w:r>
-      <w:bookmarkEnd w:id="22"/>
+      <w:bookmarkEnd w:id="23"/>
       <w:r>
         <w:t xml:space="preserve"> </w:t>
       </w:r>
@@ -23870,11 +23872,11 @@
         </w:numPr>
         <w:spacing w:line="360" w:lineRule="auto"/>
       </w:pPr>
-      <w:bookmarkStart w:id="23" w:name="_Toc14637762"/>
+      <w:bookmarkStart w:id="24" w:name="_Toc14637762"/>
       <w:r>
         <w:t>Del Producto</w:t>
       </w:r>
-      <w:bookmarkEnd w:id="23"/>
+      <w:bookmarkEnd w:id="24"/>
     </w:p>
     <w:p>
       <w:pPr>
@@ -24448,11 +24450,11 @@
         </w:numPr>
         <w:spacing w:line="360" w:lineRule="auto"/>
       </w:pPr>
-      <w:bookmarkStart w:id="24" w:name="_Toc14637763"/>
+      <w:bookmarkStart w:id="25" w:name="_Toc14637763"/>
       <w:r>
         <w:t>Del ambiente</w:t>
       </w:r>
-      <w:bookmarkEnd w:id="24"/>
+      <w:bookmarkEnd w:id="25"/>
     </w:p>
     <w:p>
       <w:pPr>
@@ -24591,11 +24593,11 @@
         </w:numPr>
         <w:spacing w:line="360" w:lineRule="auto"/>
       </w:pPr>
-      <w:bookmarkStart w:id="25" w:name="_Toc14637764"/>
+      <w:bookmarkStart w:id="26" w:name="_Toc14637764"/>
       <w:r>
         <w:t>Requerimientos de Interfaz</w:t>
       </w:r>
-      <w:bookmarkEnd w:id="25"/>
+      <w:bookmarkEnd w:id="26"/>
       <w:r>
         <w:t xml:space="preserve"> </w:t>
       </w:r>
@@ -24609,11 +24611,11 @@
         </w:numPr>
         <w:spacing w:line="360" w:lineRule="auto"/>
       </w:pPr>
-      <w:bookmarkStart w:id="26" w:name="_Toc14637765"/>
+      <w:bookmarkStart w:id="27" w:name="_Toc14637765"/>
       <w:r>
         <w:t>Interfaces de Hardware</w:t>
       </w:r>
-      <w:bookmarkEnd w:id="26"/>
+      <w:bookmarkEnd w:id="27"/>
       <w:r>
         <w:t xml:space="preserve"> </w:t>
       </w:r>
@@ -24651,11 +24653,11 @@
         </w:numPr>
         <w:spacing w:line="360" w:lineRule="auto"/>
       </w:pPr>
-      <w:bookmarkStart w:id="27" w:name="_Toc14637766"/>
+      <w:bookmarkStart w:id="28" w:name="_Toc14637766"/>
       <w:r>
         <w:t>Interfaces de Software</w:t>
       </w:r>
-      <w:bookmarkEnd w:id="27"/>
+      <w:bookmarkEnd w:id="28"/>
       <w:r>
         <w:t xml:space="preserve"> </w:t>
       </w:r>
@@ -24686,14 +24688,14 @@
         </w:numPr>
         <w:spacing w:line="360" w:lineRule="auto"/>
       </w:pPr>
-      <w:bookmarkStart w:id="28" w:name="_Toc14637767"/>
+      <w:bookmarkStart w:id="29" w:name="_Toc14637767"/>
       <w:r>
         <w:t xml:space="preserve">Restricciones de </w:t>
       </w:r>
       <w:r>
         <w:t>Diseño</w:t>
       </w:r>
-      <w:bookmarkEnd w:id="28"/>
+      <w:bookmarkEnd w:id="29"/>
     </w:p>
     <w:p>
       <w:pPr>
@@ -24721,11 +24723,11 @@
         </w:numPr>
         <w:spacing w:line="360" w:lineRule="auto"/>
       </w:pPr>
-      <w:bookmarkStart w:id="29" w:name="_Toc14637768"/>
+      <w:bookmarkStart w:id="30" w:name="_Toc14637768"/>
       <w:r>
         <w:t>Requerimientos de Licencia</w:t>
       </w:r>
-      <w:bookmarkEnd w:id="29"/>
+      <w:bookmarkEnd w:id="30"/>
       <w:r>
         <w:t xml:space="preserve"> </w:t>
       </w:r>
@@ -24756,11 +24758,11 @@
         </w:numPr>
         <w:spacing w:line="360" w:lineRule="auto"/>
       </w:pPr>
-      <w:bookmarkStart w:id="30" w:name="_Toc14637769"/>
+      <w:bookmarkStart w:id="31" w:name="_Toc14637769"/>
       <w:r>
         <w:t>Observaciones</w:t>
       </w:r>
-      <w:bookmarkEnd w:id="30"/>
+      <w:bookmarkEnd w:id="31"/>
       <w:r>
         <w:t xml:space="preserve"> </w:t>
       </w:r>
@@ -24774,19 +24776,17 @@
         </w:numPr>
         <w:spacing w:line="360" w:lineRule="auto"/>
       </w:pPr>
-      <w:bookmarkStart w:id="31" w:name="_Toc14637770"/>
+      <w:bookmarkStart w:id="32" w:name="_Toc14637770"/>
       <w:r>
         <w:t>Apéndice</w:t>
       </w:r>
       <w:r>
         <w:t xml:space="preserve"> A: Glosario</w:t>
       </w:r>
-      <w:bookmarkEnd w:id="31"/>
+      <w:bookmarkEnd w:id="32"/>
       <w:r>
         <w:t xml:space="preserve"> </w:t>
       </w:r>
-      <w:bookmarkStart w:id="32" w:name="_GoBack"/>
-      <w:bookmarkEnd w:id="32"/>
     </w:p>
     <w:sectPr>
       <w:headerReference w:type="default" r:id="rId9"/>
@@ -24802,7 +24802,7 @@
 </file>
 
 <file path=word/endnotes.xml><?xml version="1.0" encoding="utf-8"?>
-<w:endnotes xmlns:wpc="http://schemas.microsoft.com/office/word/2010/wordprocessingCanvas" xmlns:cx="http://schemas.microsoft.com/office/drawing/2014/chartex" xmlns:cx1="http://schemas.microsoft.com/office/drawing/2015/9/8/chartex" xmlns:mc="http://schemas.openxmlformats.org/markup-compatibility/2006" xmlns:o="urn:schemas-microsoft-com:office:office" xmlns:r="http://schemas.openxmlformats.org/officeDocument/2006/relationships" xmlns:m="http://schemas.openxmlformats.org/officeDocument/2006/math" xmlns:v="urn:schemas-microsoft-com:vml" xmlns:wp14="http://schemas.microsoft.com/office/word/2010/wordprocessingDrawing" xmlns:wp="http://schemas.openxmlformats.org/drawingml/2006/wordprocessingDrawing" xmlns:w10="urn:schemas-microsoft-com:office:word" xmlns:w="http://schemas.openxmlformats.org/wordprocessingml/2006/main" xmlns:w14="http://schemas.microsoft.com/office/word/2010/wordml" xmlns:w15="http://schemas.microsoft.com/office/word/2012/wordml" xmlns:w16se="http://schemas.microsoft.com/office/word/2015/wordml/symex" xmlns:wpg="http://schemas.microsoft.com/office/word/2010/wordprocessingGroup" xmlns:wpi="http://schemas.microsoft.com/office/word/2010/wordprocessingInk" xmlns:wne="http://schemas.microsoft.com/office/word/2006/wordml" xmlns:wps="http://schemas.microsoft.com/office/word/2010/wordprocessingShape" mc:Ignorable="w14 w15 w16se wp14">
+<w:endnotes xmlns:wpc="http://schemas.microsoft.com/office/word/2010/wordprocessingCanvas" xmlns:cx="http://schemas.microsoft.com/office/drawing/2014/chartex" xmlns:cx1="http://schemas.microsoft.com/office/drawing/2015/9/8/chartex" xmlns:cx2="http://schemas.microsoft.com/office/drawing/2015/10/21/chartex" xmlns:cx3="http://schemas.microsoft.com/office/drawing/2016/5/9/chartex" xmlns:cx4="http://schemas.microsoft.com/office/drawing/2016/5/10/chartex" xmlns:cx5="http://schemas.microsoft.com/office/drawing/2016/5/11/chartex" xmlns:cx6="http://schemas.microsoft.com/office/drawing/2016/5/12/chartex" xmlns:cx7="http://schemas.microsoft.com/office/drawing/2016/5/13/chartex" xmlns:cx8="http://schemas.microsoft.com/office/drawing/2016/5/14/chartex" xmlns:mc="http://schemas.openxmlformats.org/markup-compatibility/2006" xmlns:aink="http://schemas.microsoft.com/office/drawing/2016/ink" xmlns:am3d="http://schemas.microsoft.com/office/drawing/2017/model3d" xmlns:o="urn:schemas-microsoft-com:office:office" xmlns:r="http://schemas.openxmlformats.org/officeDocument/2006/relationships" xmlns:m="http://schemas.openxmlformats.org/officeDocument/2006/math" xmlns:v="urn:schemas-microsoft-com:vml" xmlns:wp14="http://schemas.microsoft.com/office/word/2010/wordprocessingDrawing" xmlns:wp="http://schemas.openxmlformats.org/drawingml/2006/wordprocessingDrawing" xmlns:w10="urn:schemas-microsoft-com:office:word" xmlns:w="http://schemas.openxmlformats.org/wordprocessingml/2006/main" xmlns:w14="http://schemas.microsoft.com/office/word/2010/wordml" xmlns:w15="http://schemas.microsoft.com/office/word/2012/wordml" xmlns:w16cid="http://schemas.microsoft.com/office/word/2016/wordml/cid" xmlns:w16se="http://schemas.microsoft.com/office/word/2015/wordml/symex" xmlns:wpg="http://schemas.microsoft.com/office/word/2010/wordprocessingGroup" xmlns:wpi="http://schemas.microsoft.com/office/word/2010/wordprocessingInk" xmlns:wne="http://schemas.microsoft.com/office/word/2006/wordml" xmlns:wps="http://schemas.microsoft.com/office/word/2010/wordprocessingShape" mc:Ignorable="w14 w15 w16se w16cid wp14">
   <w:endnote w:type="separator" w:id="-1">
     <w:p>
       <w:r>
@@ -24821,7 +24821,7 @@
 </file>
 
 <file path=word/footer1.xml><?xml version="1.0" encoding="utf-8"?>
-<w:ftr xmlns:wpc="http://schemas.microsoft.com/office/word/2010/wordprocessingCanvas" xmlns:cx="http://schemas.microsoft.com/office/drawing/2014/chartex" xmlns:cx1="http://schemas.microsoft.com/office/drawing/2015/9/8/chartex" xmlns:mc="http://schemas.openxmlformats.org/markup-compatibility/2006" xmlns:o="urn:schemas-microsoft-com:office:office" xmlns:r="http://schemas.openxmlformats.org/officeDocument/2006/relationships" xmlns:m="http://schemas.openxmlformats.org/officeDocument/2006/math" xmlns:v="urn:schemas-microsoft-com:vml" xmlns:wp14="http://schemas.microsoft.com/office/word/2010/wordprocessingDrawing" xmlns:wp="http://schemas.openxmlformats.org/drawingml/2006/wordprocessingDrawing" xmlns:w10="urn:schemas-microsoft-com:office:word" xmlns:w="http://schemas.openxmlformats.org/wordprocessingml/2006/main" xmlns:w14="http://schemas.microsoft.com/office/word/2010/wordml" xmlns:w15="http://schemas.microsoft.com/office/word/2012/wordml" xmlns:w16se="http://schemas.microsoft.com/office/word/2015/wordml/symex" xmlns:wpg="http://schemas.microsoft.com/office/word/2010/wordprocessingGroup" xmlns:wpi="http://schemas.microsoft.com/office/word/2010/wordprocessingInk" xmlns:wne="http://schemas.microsoft.com/office/word/2006/wordml" xmlns:wps="http://schemas.microsoft.com/office/word/2010/wordprocessingShape" mc:Ignorable="w14 w15 w16se wp14">
+<w:ftr xmlns:wpc="http://schemas.microsoft.com/office/word/2010/wordprocessingCanvas" xmlns:cx="http://schemas.microsoft.com/office/drawing/2014/chartex" xmlns:cx1="http://schemas.microsoft.com/office/drawing/2015/9/8/chartex" xmlns:cx2="http://schemas.microsoft.com/office/drawing/2015/10/21/chartex" xmlns:cx3="http://schemas.microsoft.com/office/drawing/2016/5/9/chartex" xmlns:cx4="http://schemas.microsoft.com/office/drawing/2016/5/10/chartex" xmlns:cx5="http://schemas.microsoft.com/office/drawing/2016/5/11/chartex" xmlns:cx6="http://schemas.microsoft.com/office/drawing/2016/5/12/chartex" xmlns:cx7="http://schemas.microsoft.com/office/drawing/2016/5/13/chartex" xmlns:cx8="http://schemas.microsoft.com/office/drawing/2016/5/14/chartex" xmlns:mc="http://schemas.openxmlformats.org/markup-compatibility/2006" xmlns:aink="http://schemas.microsoft.com/office/drawing/2016/ink" xmlns:am3d="http://schemas.microsoft.com/office/drawing/2017/model3d" xmlns:o="urn:schemas-microsoft-com:office:office" xmlns:r="http://schemas.openxmlformats.org/officeDocument/2006/relationships" xmlns:m="http://schemas.openxmlformats.org/officeDocument/2006/math" xmlns:v="urn:schemas-microsoft-com:vml" xmlns:wp14="http://schemas.microsoft.com/office/word/2010/wordprocessingDrawing" xmlns:wp="http://schemas.openxmlformats.org/drawingml/2006/wordprocessingDrawing" xmlns:w10="urn:schemas-microsoft-com:office:word" xmlns:w="http://schemas.openxmlformats.org/wordprocessingml/2006/main" xmlns:w14="http://schemas.microsoft.com/office/word/2010/wordml" xmlns:w15="http://schemas.microsoft.com/office/word/2012/wordml" xmlns:w16cid="http://schemas.microsoft.com/office/word/2016/wordml/cid" xmlns:w16se="http://schemas.microsoft.com/office/word/2015/wordml/symex" xmlns:wpg="http://schemas.microsoft.com/office/word/2010/wordprocessingGroup" xmlns:wpi="http://schemas.microsoft.com/office/word/2010/wordprocessingInk" xmlns:wne="http://schemas.microsoft.com/office/word/2006/wordml" xmlns:wps="http://schemas.microsoft.com/office/word/2010/wordprocessingShape" mc:Ignorable="w14 w15 w16se w16cid wp14">
   <w:p>
     <w:pPr>
       <w:pStyle w:val="Footer"/>
@@ -24883,7 +24883,7 @@
 </file>
 
 <file path=word/footnotes.xml><?xml version="1.0" encoding="utf-8"?>
-<w:footnotes xmlns:wpc="http://schemas.microsoft.com/office/word/2010/wordprocessingCanvas" xmlns:cx="http://schemas.microsoft.com/office/drawing/2014/chartex" xmlns:cx1="http://schemas.microsoft.com/office/drawing/2015/9/8/chartex" xmlns:mc="http://schemas.openxmlformats.org/markup-compatibility/2006" xmlns:o="urn:schemas-microsoft-com:office:office" xmlns:r="http://schemas.openxmlformats.org/officeDocument/2006/relationships" xmlns:m="http://schemas.openxmlformats.org/officeDocument/2006/math" xmlns:v="urn:schemas-microsoft-com:vml" xmlns:wp14="http://schemas.microsoft.com/office/word/2010/wordprocessingDrawing" xmlns:wp="http://schemas.openxmlformats.org/drawingml/2006/wordprocessingDrawing" xmlns:w10="urn:schemas-microsoft-com:office:word" xmlns:w="http://schemas.openxmlformats.org/wordprocessingml/2006/main" xmlns:w14="http://schemas.microsoft.com/office/word/2010/wordml" xmlns:w15="http://schemas.microsoft.com/office/word/2012/wordml" xmlns:w16se="http://schemas.microsoft.com/office/word/2015/wordml/symex" xmlns:wpg="http://schemas.microsoft.com/office/word/2010/wordprocessingGroup" xmlns:wpi="http://schemas.microsoft.com/office/word/2010/wordprocessingInk" xmlns:wne="http://schemas.microsoft.com/office/word/2006/wordml" xmlns:wps="http://schemas.microsoft.com/office/word/2010/wordprocessingShape" mc:Ignorable="w14 w15 w16se wp14">
+<w:footnotes xmlns:wpc="http://schemas.microsoft.com/office/word/2010/wordprocessingCanvas" xmlns:cx="http://schemas.microsoft.com/office/drawing/2014/chartex" xmlns:cx1="http://schemas.microsoft.com/office/drawing/2015/9/8/chartex" xmlns:cx2="http://schemas.microsoft.com/office/drawing/2015/10/21/chartex" xmlns:cx3="http://schemas.microsoft.com/office/drawing/2016/5/9/chartex" xmlns:cx4="http://schemas.microsoft.com/office/drawing/2016/5/10/chartex" xmlns:cx5="http://schemas.microsoft.com/office/drawing/2016/5/11/chartex" xmlns:cx6="http://schemas.microsoft.com/office/drawing/2016/5/12/chartex" xmlns:cx7="http://schemas.microsoft.com/office/drawing/2016/5/13/chartex" xmlns:cx8="http://schemas.microsoft.com/office/drawing/2016/5/14/chartex" xmlns:mc="http://schemas.openxmlformats.org/markup-compatibility/2006" xmlns:aink="http://schemas.microsoft.com/office/drawing/2016/ink" xmlns:am3d="http://schemas.microsoft.com/office/drawing/2017/model3d" xmlns:o="urn:schemas-microsoft-com:office:office" xmlns:r="http://schemas.openxmlformats.org/officeDocument/2006/relationships" xmlns:m="http://schemas.openxmlformats.org/officeDocument/2006/math" xmlns:v="urn:schemas-microsoft-com:vml" xmlns:wp14="http://schemas.microsoft.com/office/word/2010/wordprocessingDrawing" xmlns:wp="http://schemas.openxmlformats.org/drawingml/2006/wordprocessingDrawing" xmlns:w10="urn:schemas-microsoft-com:office:word" xmlns:w="http://schemas.openxmlformats.org/wordprocessingml/2006/main" xmlns:w14="http://schemas.microsoft.com/office/word/2010/wordml" xmlns:w15="http://schemas.microsoft.com/office/word/2012/wordml" xmlns:w16cid="http://schemas.microsoft.com/office/word/2016/wordml/cid" xmlns:w16se="http://schemas.microsoft.com/office/word/2015/wordml/symex" xmlns:wpg="http://schemas.microsoft.com/office/word/2010/wordprocessingGroup" xmlns:wpi="http://schemas.microsoft.com/office/word/2010/wordprocessingInk" xmlns:wne="http://schemas.microsoft.com/office/word/2006/wordml" xmlns:wps="http://schemas.microsoft.com/office/word/2010/wordprocessingShape" mc:Ignorable="w14 w15 w16se w16cid wp14">
   <w:footnote w:type="separator" w:id="-1">
     <w:p>
       <w:r>
@@ -24902,7 +24902,7 @@
 </file>
 
 <file path=word/header1.xml><?xml version="1.0" encoding="utf-8"?>
-<w:hdr xmlns:wpc="http://schemas.microsoft.com/office/word/2010/wordprocessingCanvas" xmlns:cx="http://schemas.microsoft.com/office/drawing/2014/chartex" xmlns:cx1="http://schemas.microsoft.com/office/drawing/2015/9/8/chartex" xmlns:mc="http://schemas.openxmlformats.org/markup-compatibility/2006" xmlns:o="urn:schemas-microsoft-com:office:office" xmlns:r="http://schemas.openxmlformats.org/officeDocument/2006/relationships" xmlns:m="http://schemas.openxmlformats.org/officeDocument/2006/math" xmlns:v="urn:schemas-microsoft-com:vml" xmlns:wp14="http://schemas.microsoft.com/office/word/2010/wordprocessingDrawing" xmlns:wp="http://schemas.openxmlformats.org/drawingml/2006/wordprocessingDrawing" xmlns:w10="urn:schemas-microsoft-com:office:word" xmlns:w="http://schemas.openxmlformats.org/wordprocessingml/2006/main" xmlns:w14="http://schemas.microsoft.com/office/word/2010/wordml" xmlns:w15="http://schemas.microsoft.com/office/word/2012/wordml" xmlns:w16se="http://schemas.microsoft.com/office/word/2015/wordml/symex" xmlns:wpg="http://schemas.microsoft.com/office/word/2010/wordprocessingGroup" xmlns:wpi="http://schemas.microsoft.com/office/word/2010/wordprocessingInk" xmlns:wne="http://schemas.microsoft.com/office/word/2006/wordml" xmlns:wps="http://schemas.microsoft.com/office/word/2010/wordprocessingShape" mc:Ignorable="w14 w15 w16se wp14">
+<w:hdr xmlns:wpc="http://schemas.microsoft.com/office/word/2010/wordprocessingCanvas" xmlns:cx="http://schemas.microsoft.com/office/drawing/2014/chartex" xmlns:cx1="http://schemas.microsoft.com/office/drawing/2015/9/8/chartex" xmlns:cx2="http://schemas.microsoft.com/office/drawing/2015/10/21/chartex" xmlns:cx3="http://schemas.microsoft.com/office/drawing/2016/5/9/chartex" xmlns:cx4="http://schemas.microsoft.com/office/drawing/2016/5/10/chartex" xmlns:cx5="http://schemas.microsoft.com/office/drawing/2016/5/11/chartex" xmlns:cx6="http://schemas.microsoft.com/office/drawing/2016/5/12/chartex" xmlns:cx7="http://schemas.microsoft.com/office/drawing/2016/5/13/chartex" xmlns:cx8="http://schemas.microsoft.com/office/drawing/2016/5/14/chartex" xmlns:mc="http://schemas.openxmlformats.org/markup-compatibility/2006" xmlns:aink="http://schemas.microsoft.com/office/drawing/2016/ink" xmlns:am3d="http://schemas.microsoft.com/office/drawing/2017/model3d" xmlns:o="urn:schemas-microsoft-com:office:office" xmlns:r="http://schemas.openxmlformats.org/officeDocument/2006/relationships" xmlns:m="http://schemas.openxmlformats.org/officeDocument/2006/math" xmlns:v="urn:schemas-microsoft-com:vml" xmlns:wp14="http://schemas.microsoft.com/office/word/2010/wordprocessingDrawing" xmlns:wp="http://schemas.openxmlformats.org/drawingml/2006/wordprocessingDrawing" xmlns:w10="urn:schemas-microsoft-com:office:word" xmlns:w="http://schemas.openxmlformats.org/wordprocessingml/2006/main" xmlns:w14="http://schemas.microsoft.com/office/word/2010/wordml" xmlns:w15="http://schemas.microsoft.com/office/word/2012/wordml" xmlns:w16cid="http://schemas.microsoft.com/office/word/2016/wordml/cid" xmlns:w16se="http://schemas.microsoft.com/office/word/2015/wordml/symex" xmlns:wpg="http://schemas.microsoft.com/office/word/2010/wordprocessingGroup" xmlns:wpi="http://schemas.microsoft.com/office/word/2010/wordprocessingInk" xmlns:wne="http://schemas.microsoft.com/office/word/2006/wordml" xmlns:wps="http://schemas.microsoft.com/office/word/2010/wordprocessingShape" mc:Ignorable="w14 w15 w16se w16cid wp14">
   <w:p>
     <w:pPr>
       <w:pStyle w:val="Header"/>
@@ -25018,7 +25018,7 @@
 </file>
 
 <file path=word/header2.xml><?xml version="1.0" encoding="utf-8"?>
-<w:hdr xmlns:wpc="http://schemas.microsoft.com/office/word/2010/wordprocessingCanvas" xmlns:cx="http://schemas.microsoft.com/office/drawing/2014/chartex" xmlns:cx1="http://schemas.microsoft.com/office/drawing/2015/9/8/chartex" xmlns:mc="http://schemas.openxmlformats.org/markup-compatibility/2006" xmlns:o="urn:schemas-microsoft-com:office:office" xmlns:r="http://schemas.openxmlformats.org/officeDocument/2006/relationships" xmlns:m="http://schemas.openxmlformats.org/officeDocument/2006/math" xmlns:v="urn:schemas-microsoft-com:vml" xmlns:wp14="http://schemas.microsoft.com/office/word/2010/wordprocessingDrawing" xmlns:wp="http://schemas.openxmlformats.org/drawingml/2006/wordprocessingDrawing" xmlns:w10="urn:schemas-microsoft-com:office:word" xmlns:w="http://schemas.openxmlformats.org/wordprocessingml/2006/main" xmlns:w14="http://schemas.microsoft.com/office/word/2010/wordml" xmlns:w15="http://schemas.microsoft.com/office/word/2012/wordml" xmlns:w16se="http://schemas.microsoft.com/office/word/2015/wordml/symex" xmlns:wpg="http://schemas.microsoft.com/office/word/2010/wordprocessingGroup" xmlns:wpi="http://schemas.microsoft.com/office/word/2010/wordprocessingInk" xmlns:wne="http://schemas.microsoft.com/office/word/2006/wordml" xmlns:wps="http://schemas.microsoft.com/office/word/2010/wordprocessingShape" mc:Ignorable="w14 w15 w16se wp14">
+<w:hdr xmlns:wpc="http://schemas.microsoft.com/office/word/2010/wordprocessingCanvas" xmlns:cx="http://schemas.microsoft.com/office/drawing/2014/chartex" xmlns:cx1="http://schemas.microsoft.com/office/drawing/2015/9/8/chartex" xmlns:cx2="http://schemas.microsoft.com/office/drawing/2015/10/21/chartex" xmlns:cx3="http://schemas.microsoft.com/office/drawing/2016/5/9/chartex" xmlns:cx4="http://schemas.microsoft.com/office/drawing/2016/5/10/chartex" xmlns:cx5="http://schemas.microsoft.com/office/drawing/2016/5/11/chartex" xmlns:cx6="http://schemas.microsoft.com/office/drawing/2016/5/12/chartex" xmlns:cx7="http://schemas.microsoft.com/office/drawing/2016/5/13/chartex" xmlns:cx8="http://schemas.microsoft.com/office/drawing/2016/5/14/chartex" xmlns:mc="http://schemas.openxmlformats.org/markup-compatibility/2006" xmlns:aink="http://schemas.microsoft.com/office/drawing/2016/ink" xmlns:am3d="http://schemas.microsoft.com/office/drawing/2017/model3d" xmlns:o="urn:schemas-microsoft-com:office:office" xmlns:r="http://schemas.openxmlformats.org/officeDocument/2006/relationships" xmlns:m="http://schemas.openxmlformats.org/officeDocument/2006/math" xmlns:v="urn:schemas-microsoft-com:vml" xmlns:wp14="http://schemas.microsoft.com/office/word/2010/wordprocessingDrawing" xmlns:wp="http://schemas.openxmlformats.org/drawingml/2006/wordprocessingDrawing" xmlns:w10="urn:schemas-microsoft-com:office:word" xmlns:w="http://schemas.openxmlformats.org/wordprocessingml/2006/main" xmlns:w14="http://schemas.microsoft.com/office/word/2010/wordml" xmlns:w15="http://schemas.microsoft.com/office/word/2012/wordml" xmlns:w16cid="http://schemas.microsoft.com/office/word/2016/wordml/cid" xmlns:w16se="http://schemas.microsoft.com/office/word/2015/wordml/symex" xmlns:wpg="http://schemas.microsoft.com/office/word/2010/wordprocessingGroup" xmlns:wpi="http://schemas.microsoft.com/office/word/2010/wordprocessingInk" xmlns:wne="http://schemas.microsoft.com/office/word/2006/wordml" xmlns:wps="http://schemas.microsoft.com/office/word/2010/wordprocessingShape" mc:Ignorable="w14 w15 w16se w16cid wp14">
   <w:p>
     <w:pPr>
       <w:pStyle w:val="Header"/>
@@ -25118,7 +25118,7 @@
 </file>
 
 <file path=word/numbering.xml><?xml version="1.0" encoding="utf-8"?>
-<w:numbering xmlns:wpc="http://schemas.microsoft.com/office/word/2010/wordprocessingCanvas" xmlns:cx="http://schemas.microsoft.com/office/drawing/2014/chartex" xmlns:cx1="http://schemas.microsoft.com/office/drawing/2015/9/8/chartex" xmlns:mc="http://schemas.openxmlformats.org/markup-compatibility/2006" xmlns:o="urn:schemas-microsoft-com:office:office" xmlns:r="http://schemas.openxmlformats.org/officeDocument/2006/relationships" xmlns:m="http://schemas.openxmlformats.org/officeDocument/2006/math" xmlns:v="urn:schemas-microsoft-com:vml" xmlns:wp14="http://schemas.microsoft.com/office/word/2010/wordprocessingDrawing" xmlns:wp="http://schemas.openxmlformats.org/drawingml/2006/wordprocessingDrawing" xmlns:w10="urn:schemas-microsoft-com:office:word" xmlns:w="http://schemas.openxmlformats.org/wordprocessingml/2006/main" xmlns:w14="http://schemas.microsoft.com/office/word/2010/wordml" xmlns:w15="http://schemas.microsoft.com/office/word/2012/wordml" xmlns:w16se="http://schemas.microsoft.com/office/word/2015/wordml/symex" xmlns:wpg="http://schemas.microsoft.com/office/word/2010/wordprocessingGroup" xmlns:wpi="http://schemas.microsoft.com/office/word/2010/wordprocessingInk" xmlns:wne="http://schemas.microsoft.com/office/word/2006/wordml" xmlns:wps="http://schemas.microsoft.com/office/word/2010/wordprocessingShape" mc:Ignorable="w14 w15 w16se wp14">
+<w:numbering xmlns:wpc="http://schemas.microsoft.com/office/word/2010/wordprocessingCanvas" xmlns:cx="http://schemas.microsoft.com/office/drawing/2014/chartex" xmlns:cx1="http://schemas.microsoft.com/office/drawing/2015/9/8/chartex" xmlns:cx2="http://schemas.microsoft.com/office/drawing/2015/10/21/chartex" xmlns:cx3="http://schemas.microsoft.com/office/drawing/2016/5/9/chartex" xmlns:cx4="http://schemas.microsoft.com/office/drawing/2016/5/10/chartex" xmlns:cx5="http://schemas.microsoft.com/office/drawing/2016/5/11/chartex" xmlns:cx6="http://schemas.microsoft.com/office/drawing/2016/5/12/chartex" xmlns:cx7="http://schemas.microsoft.com/office/drawing/2016/5/13/chartex" xmlns:cx8="http://schemas.microsoft.com/office/drawing/2016/5/14/chartex" xmlns:mc="http://schemas.openxmlformats.org/markup-compatibility/2006" xmlns:aink="http://schemas.microsoft.com/office/drawing/2016/ink" xmlns:am3d="http://schemas.microsoft.com/office/drawing/2017/model3d" xmlns:o="urn:schemas-microsoft-com:office:office" xmlns:r="http://schemas.openxmlformats.org/officeDocument/2006/relationships" xmlns:m="http://schemas.openxmlformats.org/officeDocument/2006/math" xmlns:v="urn:schemas-microsoft-com:vml" xmlns:wp14="http://schemas.microsoft.com/office/word/2010/wordprocessingDrawing" xmlns:wp="http://schemas.openxmlformats.org/drawingml/2006/wordprocessingDrawing" xmlns:w10="urn:schemas-microsoft-com:office:word" xmlns:w="http://schemas.openxmlformats.org/wordprocessingml/2006/main" xmlns:w14="http://schemas.microsoft.com/office/word/2010/wordml" xmlns:w15="http://schemas.microsoft.com/office/word/2012/wordml" xmlns:w16cid="http://schemas.microsoft.com/office/word/2016/wordml/cid" xmlns:w16se="http://schemas.microsoft.com/office/word/2015/wordml/symex" xmlns:wpg="http://schemas.microsoft.com/office/word/2010/wordprocessingGroup" xmlns:wpi="http://schemas.microsoft.com/office/word/2010/wordprocessingInk" xmlns:wne="http://schemas.microsoft.com/office/word/2006/wordml" xmlns:wps="http://schemas.microsoft.com/office/word/2010/wordprocessingShape" mc:Ignorable="w14 w15 w16se w16cid wp14">
   <w:abstractNum w:abstractNumId="0" w15:restartNumberingAfterBreak="0">
     <w:nsid w:val="048F7FB4"/>
     <w:multiLevelType w:val="hybridMultilevel"/>
@@ -28713,7 +28713,7 @@
 </file>
 
 <file path=word/styles.xml><?xml version="1.0" encoding="utf-8"?>
-<w:styles xmlns:mc="http://schemas.openxmlformats.org/markup-compatibility/2006" xmlns:r="http://schemas.openxmlformats.org/officeDocument/2006/relationships" xmlns:w="http://schemas.openxmlformats.org/wordprocessingml/2006/main" xmlns:w14="http://schemas.microsoft.com/office/word/2010/wordml" xmlns:w15="http://schemas.microsoft.com/office/word/2012/wordml" xmlns:w16se="http://schemas.microsoft.com/office/word/2015/wordml/symex" mc:Ignorable="w14 w15 w16se">
+<w:styles xmlns:mc="http://schemas.openxmlformats.org/markup-compatibility/2006" xmlns:r="http://schemas.openxmlformats.org/officeDocument/2006/relationships" xmlns:w="http://schemas.openxmlformats.org/wordprocessingml/2006/main" xmlns:w14="http://schemas.microsoft.com/office/word/2010/wordml" xmlns:w15="http://schemas.microsoft.com/office/word/2012/wordml" xmlns:w16cid="http://schemas.microsoft.com/office/word/2016/wordml/cid" xmlns:w16se="http://schemas.microsoft.com/office/word/2015/wordml/symex" mc:Ignorable="w14 w15 w16se w16cid">
   <w:docDefaults>
     <w:rPrDefault>
       <w:rPr>
@@ -28725,7 +28725,7 @@
     </w:rPrDefault>
     <w:pPrDefault/>
   </w:docDefaults>
-  <w:latentStyles w:defLockedState="0" w:defUIPriority="99" w:defSemiHidden="0" w:defUnhideWhenUsed="0" w:defQFormat="0" w:count="371">
+  <w:latentStyles w:defLockedState="0" w:defUIPriority="99" w:defSemiHidden="0" w:defUnhideWhenUsed="0" w:defQFormat="0" w:count="376">
     <w:lsdException w:name="Normal" w:uiPriority="0" w:qFormat="1"/>
     <w:lsdException w:name="heading 1" w:uiPriority="9" w:qFormat="1"/>
     <w:lsdException w:name="heading 2" w:semiHidden="1" w:uiPriority="9" w:unhideWhenUsed="1" w:qFormat="1"/>
@@ -28831,7 +28831,6 @@
     <w:lsdException w:name="HTML Sample" w:semiHidden="1" w:unhideWhenUsed="1"/>
     <w:lsdException w:name="HTML Typewriter" w:semiHidden="1" w:unhideWhenUsed="1"/>
     <w:lsdException w:name="HTML Variable" w:semiHidden="1" w:unhideWhenUsed="1"/>
-    <w:lsdException w:name="Normal Table" w:semiHidden="1" w:unhideWhenUsed="1"/>
     <w:lsdException w:name="annotation subject" w:semiHidden="1" w:unhideWhenUsed="1"/>
     <w:lsdException w:name="No List" w:semiHidden="1" w:unhideWhenUsed="1"/>
     <w:lsdException w:name="Outline List 1" w:semiHidden="1" w:unhideWhenUsed="1"/>
@@ -28874,11 +28873,8 @@
     <w:lsdException w:name="Table Contemporary" w:semiHidden="1" w:unhideWhenUsed="1"/>
     <w:lsdException w:name="Table Elegant" w:semiHidden="1" w:unhideWhenUsed="1"/>
     <w:lsdException w:name="Table Professional" w:semiHidden="1" w:unhideWhenUsed="1"/>
-    <w:lsdException w:name="Table Subtle 1" w:semiHidden="1" w:unhideWhenUsed="1"/>
     <w:lsdException w:name="Table Subtle 2" w:semiHidden="1" w:unhideWhenUsed="1"/>
     <w:lsdException w:name="Table Web 1" w:semiHidden="1" w:unhideWhenUsed="1"/>
-    <w:lsdException w:name="Table Web 2" w:semiHidden="1" w:unhideWhenUsed="1"/>
-    <w:lsdException w:name="Table Web 3" w:semiHidden="1" w:unhideWhenUsed="1"/>
     <w:lsdException w:name="Balloon Text" w:semiHidden="1" w:unhideWhenUsed="1"/>
     <w:lsdException w:name="Table Grid" w:uiPriority="39"/>
     <w:lsdException w:name="Table Theme" w:semiHidden="1" w:unhideWhenUsed="1"/>
@@ -29097,6 +29093,11 @@
     <w:lsdException w:name="List Table 5 Dark Accent 6" w:uiPriority="50"/>
     <w:lsdException w:name="List Table 6 Colorful Accent 6" w:uiPriority="51"/>
     <w:lsdException w:name="List Table 7 Colorful Accent 6" w:uiPriority="52"/>
+    <w:lsdException w:name="Mention" w:semiHidden="1" w:unhideWhenUsed="1"/>
+    <w:lsdException w:name="Smart Hyperlink" w:semiHidden="1" w:unhideWhenUsed="1"/>
+    <w:lsdException w:name="Hashtag" w:semiHidden="1" w:unhideWhenUsed="1"/>
+    <w:lsdException w:name="Unresolved Mention" w:semiHidden="1" w:unhideWhenUsed="1"/>
+    <w:lsdException w:name="Smart Link" w:semiHidden="1" w:unhideWhenUsed="1"/>
   </w:latentStyles>
   <w:style w:type="paragraph" w:default="1" w:styleId="Normal">
     <w:name w:val="Normal"/>
@@ -29494,7 +29495,7 @@
       <w:lang w:val="es-ES_tradnl"/>
     </w:rPr>
   </w:style>
-  <w:style w:type="table" w:styleId="GridTable6Colorful-Accent5">
+  <w:style w:type="table" w:styleId="GridTable6ColourfulAccent5">
     <w:name w:val="Grid Table 6 Colorful Accent 5"/>
     <w:basedOn w:val="TableNormal"/>
     <w:uiPriority w:val="51"/>
@@ -29664,7 +29665,7 @@
       </w:tblBorders>
     </w:tblPr>
   </w:style>
-  <w:style w:type="table" w:styleId="GridTable6Colorful-Accent6">
+  <w:style w:type="table" w:styleId="GridTable6ColourfulAccent6">
     <w:name w:val="Grid Table 6 Colorful Accent 6"/>
     <w:basedOn w:val="TableNormal"/>
     <w:uiPriority w:val="51"/>
@@ -30005,7 +30006,7 @@
 </file>
 
 <file path=word/glossary/document.xml><?xml version="1.0" encoding="utf-8"?>
-<w:glossaryDocument xmlns:wpc="http://schemas.microsoft.com/office/word/2010/wordprocessingCanvas" xmlns:cx="http://schemas.microsoft.com/office/drawing/2014/chartex" xmlns:cx1="http://schemas.microsoft.com/office/drawing/2015/9/8/chartex" xmlns:mc="http://schemas.openxmlformats.org/markup-compatibility/2006" xmlns:o="urn:schemas-microsoft-com:office:office" xmlns:r="http://schemas.openxmlformats.org/officeDocument/2006/relationships" xmlns:m="http://schemas.openxmlformats.org/officeDocument/2006/math" xmlns:v="urn:schemas-microsoft-com:vml" xmlns:wp14="http://schemas.microsoft.com/office/word/2010/wordprocessingDrawing" xmlns:wp="http://schemas.openxmlformats.org/drawingml/2006/wordprocessingDrawing" xmlns:w10="urn:schemas-microsoft-com:office:word" xmlns:w="http://schemas.openxmlformats.org/wordprocessingml/2006/main" xmlns:w14="http://schemas.microsoft.com/office/word/2010/wordml" xmlns:w15="http://schemas.microsoft.com/office/word/2012/wordml" xmlns:w16se="http://schemas.microsoft.com/office/word/2015/wordml/symex" xmlns:wpg="http://schemas.microsoft.com/office/word/2010/wordprocessingGroup" xmlns:wpi="http://schemas.microsoft.com/office/word/2010/wordprocessingInk" xmlns:wne="http://schemas.microsoft.com/office/word/2006/wordml" xmlns:wps="http://schemas.microsoft.com/office/word/2010/wordprocessingShape" mc:Ignorable="w14 w15 w16se wp14">
+<w:glossaryDocument xmlns:wpc="http://schemas.microsoft.com/office/word/2010/wordprocessingCanvas" xmlns:cx="http://schemas.microsoft.com/office/drawing/2014/chartex" xmlns:cx1="http://schemas.microsoft.com/office/drawing/2015/9/8/chartex" xmlns:cx2="http://schemas.microsoft.com/office/drawing/2015/10/21/chartex" xmlns:cx3="http://schemas.microsoft.com/office/drawing/2016/5/9/chartex" xmlns:cx4="http://schemas.microsoft.com/office/drawing/2016/5/10/chartex" xmlns:cx5="http://schemas.microsoft.com/office/drawing/2016/5/11/chartex" xmlns:cx6="http://schemas.microsoft.com/office/drawing/2016/5/12/chartex" xmlns:cx7="http://schemas.microsoft.com/office/drawing/2016/5/13/chartex" xmlns:cx8="http://schemas.microsoft.com/office/drawing/2016/5/14/chartex" xmlns:mc="http://schemas.openxmlformats.org/markup-compatibility/2006" xmlns:aink="http://schemas.microsoft.com/office/drawing/2016/ink" xmlns:am3d="http://schemas.microsoft.com/office/drawing/2017/model3d" xmlns:o="urn:schemas-microsoft-com:office:office" xmlns:r="http://schemas.openxmlformats.org/officeDocument/2006/relationships" xmlns:m="http://schemas.openxmlformats.org/officeDocument/2006/math" xmlns:v="urn:schemas-microsoft-com:vml" xmlns:wp14="http://schemas.microsoft.com/office/word/2010/wordprocessingDrawing" xmlns:wp="http://schemas.openxmlformats.org/drawingml/2006/wordprocessingDrawing" xmlns:w10="urn:schemas-microsoft-com:office:word" xmlns:w="http://schemas.openxmlformats.org/wordprocessingml/2006/main" xmlns:w14="http://schemas.microsoft.com/office/word/2010/wordml" xmlns:w15="http://schemas.microsoft.com/office/word/2012/wordml" xmlns:w16cid="http://schemas.microsoft.com/office/word/2016/wordml/cid" xmlns:w16se="http://schemas.microsoft.com/office/word/2015/wordml/symex" xmlns:wpg="http://schemas.microsoft.com/office/word/2010/wordprocessingGroup" xmlns:wpi="http://schemas.microsoft.com/office/word/2010/wordprocessingInk" xmlns:wne="http://schemas.microsoft.com/office/word/2006/wordml" xmlns:wps="http://schemas.microsoft.com/office/word/2010/wordprocessingShape" mc:Ignorable="w14 w15 w16se w16cid wp14">
   <w:docParts>
     <w:docPart>
       <w:docPartPr>
@@ -30029,7 +30030,7 @@
           </w:pPr>
           <w:r>
             <w:rPr>
-              <w:color w:val="5B9BD5" w:themeColor="accent1"/>
+              <w:color w:val="4472C4" w:themeColor="accent1"/>
             </w:rPr>
             <w:t>[Document title]</w:t>
           </w:r>
@@ -30084,7 +30085,7 @@
           </w:pPr>
           <w:r>
             <w:rPr>
-              <w:color w:val="5B9BD5" w:themeColor="accent1"/>
+              <w:color w:val="4472C4" w:themeColor="accent1"/>
             </w:rPr>
             <w:t>[Document title]</w:t>
           </w:r>
@@ -30122,18 +30123,18 @@
 </file>
 
 <file path=word/glossary/fontTable.xml><?xml version="1.0" encoding="utf-8"?>
-<w:fonts xmlns:mc="http://schemas.openxmlformats.org/markup-compatibility/2006" xmlns:r="http://schemas.openxmlformats.org/officeDocument/2006/relationships" xmlns:w="http://schemas.openxmlformats.org/wordprocessingml/2006/main" xmlns:w14="http://schemas.microsoft.com/office/word/2010/wordml" xmlns:w15="http://schemas.microsoft.com/office/word/2012/wordml" xmlns:w16se="http://schemas.microsoft.com/office/word/2015/wordml/symex" mc:Ignorable="w14 w15 w16se">
+<w:fonts xmlns:mc="http://schemas.openxmlformats.org/markup-compatibility/2006" xmlns:r="http://schemas.openxmlformats.org/officeDocument/2006/relationships" xmlns:w="http://schemas.openxmlformats.org/wordprocessingml/2006/main" xmlns:w14="http://schemas.microsoft.com/office/word/2010/wordml" xmlns:w15="http://schemas.microsoft.com/office/word/2012/wordml" xmlns:w16cid="http://schemas.microsoft.com/office/word/2016/wordml/cid" xmlns:w16se="http://schemas.microsoft.com/office/word/2015/wordml/symex" mc:Ignorable="w14 w15 w16se w16cid">
   <w:font w:name="Times New Roman">
     <w:panose1 w:val="02020603050405020304"/>
     <w:charset w:val="00"/>
     <w:family w:val="roman"/>
     <w:pitch w:val="variable"/>
-    <w:sig w:usb0="E0002AFF" w:usb1="C0007841" w:usb2="00000009" w:usb3="00000000" w:csb0="000001FF" w:csb1="00000000"/>
+    <w:sig w:usb0="E0002EFF" w:usb1="C000785B" w:usb2="00000009" w:usb3="00000000" w:csb0="000001FF" w:csb1="00000000"/>
   </w:font>
   <w:font w:name="Symbol">
     <w:panose1 w:val="05050102010706020507"/>
     <w:charset w:val="02"/>
-    <w:family w:val="roman"/>
+    <w:family w:val="decorative"/>
     <w:pitch w:val="variable"/>
     <w:sig w:usb0="00000000" w:usb1="10000000" w:usb2="00000000" w:usb3="00000000" w:csb0="80000000" w:csb1="00000000"/>
   </w:font>
@@ -30156,7 +30157,7 @@
     <w:charset w:val="00"/>
     <w:family w:val="swiss"/>
     <w:pitch w:val="variable"/>
-    <w:sig w:usb0="E00002FF" w:usb1="4000ACFF" w:usb2="00000001" w:usb3="00000000" w:csb0="0000019F" w:csb1="00000000"/>
+    <w:sig w:usb0="E0002AFF" w:usb1="C000247B" w:usb2="00000009" w:usb3="00000000" w:csb0="000001FF" w:csb1="00000000"/>
   </w:font>
   <w:font w:name="Arial">
     <w:panose1 w:val="020B0604020202020204"/>
@@ -30170,13 +30171,13 @@
     <w:charset w:val="00"/>
     <w:family w:val="swiss"/>
     <w:pitch w:val="variable"/>
-    <w:sig w:usb0="A00002EF" w:usb1="4000207B" w:usb2="00000000" w:usb3="00000000" w:csb0="0000019F" w:csb1="00000000"/>
+    <w:sig w:usb0="E0002AFF" w:usb1="C000247B" w:usb2="00000009" w:usb3="00000000" w:csb0="000001FF" w:csb1="00000000"/>
   </w:font>
 </w:fonts>
 </file>
 
 <file path=word/glossary/settings.xml><?xml version="1.0" encoding="utf-8"?>
-<w:settings xmlns:mc="http://schemas.openxmlformats.org/markup-compatibility/2006" xmlns:o="urn:schemas-microsoft-com:office:office" xmlns:r="http://schemas.openxmlformats.org/officeDocument/2006/relationships" xmlns:m="http://schemas.openxmlformats.org/officeDocument/2006/math" xmlns:v="urn:schemas-microsoft-com:vml" xmlns:w10="urn:schemas-microsoft-com:office:word" xmlns:w="http://schemas.openxmlformats.org/wordprocessingml/2006/main" xmlns:w14="http://schemas.microsoft.com/office/word/2010/wordml" xmlns:w15="http://schemas.microsoft.com/office/word/2012/wordml" xmlns:w16se="http://schemas.microsoft.com/office/word/2015/wordml/symex" xmlns:sl="http://schemas.openxmlformats.org/schemaLibrary/2006/main" mc:Ignorable="w14 w15 w16se">
+<w:settings xmlns:mc="http://schemas.openxmlformats.org/markup-compatibility/2006" xmlns:o="urn:schemas-microsoft-com:office:office" xmlns:r="http://schemas.openxmlformats.org/officeDocument/2006/relationships" xmlns:m="http://schemas.openxmlformats.org/officeDocument/2006/math" xmlns:v="urn:schemas-microsoft-com:vml" xmlns:w10="urn:schemas-microsoft-com:office:word" xmlns:w="http://schemas.openxmlformats.org/wordprocessingml/2006/main" xmlns:w14="http://schemas.microsoft.com/office/word/2010/wordml" xmlns:w15="http://schemas.microsoft.com/office/word/2012/wordml" xmlns:w16cid="http://schemas.microsoft.com/office/word/2016/wordml/cid" xmlns:w16se="http://schemas.microsoft.com/office/word/2015/wordml/symex" xmlns:sl="http://schemas.openxmlformats.org/schemaLibrary/2006/main" mc:Ignorable="w14 w15 w16se w16cid">
   <w:view w:val="normal"/>
   <w:defaultTabStop w:val="720"/>
   <w:hyphenationZone w:val="425"/>
@@ -30188,9 +30189,11 @@
     <w:compatSetting w:name="enableOpenTypeFeatures" w:uri="http://schemas.microsoft.com/office/word" w:val="1"/>
     <w:compatSetting w:name="doNotFlipMirrorIndents" w:uri="http://schemas.microsoft.com/office/word" w:val="1"/>
     <w:compatSetting w:name="differentiateMultirowTableHeaders" w:uri="http://schemas.microsoft.com/office/word" w:val="1"/>
+    <w:compatSetting w:name="useWord2013TrackBottomHyphenation" w:uri="http://schemas.microsoft.com/office/word" w:val="1"/>
   </w:compat>
   <w:rsids>
     <w:rsidRoot w:val="00C40EB3"/>
+    <w:rsid w:val="000D3C52"/>
     <w:rsid w:val="004331B9"/>
     <w:rsid w:val="00C40EB3"/>
     <w:rsid w:val="00E77EB4"/>
@@ -30217,7 +30220,7 @@
 </file>
 
 <file path=word/glossary/styles.xml><?xml version="1.0" encoding="utf-8"?>
-<w:styles xmlns:mc="http://schemas.openxmlformats.org/markup-compatibility/2006" xmlns:r="http://schemas.openxmlformats.org/officeDocument/2006/relationships" xmlns:w="http://schemas.openxmlformats.org/wordprocessingml/2006/main" xmlns:w14="http://schemas.microsoft.com/office/word/2010/wordml" xmlns:w15="http://schemas.microsoft.com/office/word/2012/wordml" xmlns:w16se="http://schemas.microsoft.com/office/word/2015/wordml/symex" mc:Ignorable="w14 w15 w16se">
+<w:styles xmlns:mc="http://schemas.openxmlformats.org/markup-compatibility/2006" xmlns:r="http://schemas.openxmlformats.org/officeDocument/2006/relationships" xmlns:w="http://schemas.openxmlformats.org/wordprocessingml/2006/main" xmlns:w14="http://schemas.microsoft.com/office/word/2010/wordml" xmlns:w15="http://schemas.microsoft.com/office/word/2012/wordml" xmlns:w16cid="http://schemas.microsoft.com/office/word/2016/wordml/cid" xmlns:w16se="http://schemas.microsoft.com/office/word/2015/wordml/symex" mc:Ignorable="w14 w15 w16se w16cid">
   <w:docDefaults>
     <w:rPrDefault>
       <w:rPr>
@@ -30229,7 +30232,7 @@
     </w:rPrDefault>
     <w:pPrDefault/>
   </w:docDefaults>
-  <w:latentStyles w:defLockedState="0" w:defUIPriority="99" w:defSemiHidden="0" w:defUnhideWhenUsed="0" w:defQFormat="0" w:count="371">
+  <w:latentStyles w:defLockedState="0" w:defUIPriority="99" w:defSemiHidden="0" w:defUnhideWhenUsed="0" w:defQFormat="0" w:count="376">
     <w:lsdException w:name="Normal" w:uiPriority="0" w:qFormat="1"/>
     <w:lsdException w:name="heading 1" w:uiPriority="9" w:qFormat="1"/>
     <w:lsdException w:name="heading 2" w:semiHidden="1" w:uiPriority="9" w:unhideWhenUsed="1" w:qFormat="1"/>
@@ -30335,7 +30338,6 @@
     <w:lsdException w:name="HTML Sample" w:semiHidden="1" w:unhideWhenUsed="1"/>
     <w:lsdException w:name="HTML Typewriter" w:semiHidden="1" w:unhideWhenUsed="1"/>
     <w:lsdException w:name="HTML Variable" w:semiHidden="1" w:unhideWhenUsed="1"/>
-    <w:lsdException w:name="Normal Table" w:semiHidden="1" w:unhideWhenUsed="1"/>
     <w:lsdException w:name="annotation subject" w:semiHidden="1" w:unhideWhenUsed="1"/>
     <w:lsdException w:name="No List" w:semiHidden="1" w:unhideWhenUsed="1"/>
     <w:lsdException w:name="Outline List 1" w:semiHidden="1" w:unhideWhenUsed="1"/>
@@ -30378,11 +30380,8 @@
     <w:lsdException w:name="Table Contemporary" w:semiHidden="1" w:unhideWhenUsed="1"/>
     <w:lsdException w:name="Table Elegant" w:semiHidden="1" w:unhideWhenUsed="1"/>
     <w:lsdException w:name="Table Professional" w:semiHidden="1" w:unhideWhenUsed="1"/>
-    <w:lsdException w:name="Table Subtle 1" w:semiHidden="1" w:unhideWhenUsed="1"/>
     <w:lsdException w:name="Table Subtle 2" w:semiHidden="1" w:unhideWhenUsed="1"/>
     <w:lsdException w:name="Table Web 1" w:semiHidden="1" w:unhideWhenUsed="1"/>
-    <w:lsdException w:name="Table Web 2" w:semiHidden="1" w:unhideWhenUsed="1"/>
-    <w:lsdException w:name="Table Web 3" w:semiHidden="1" w:unhideWhenUsed="1"/>
     <w:lsdException w:name="Balloon Text" w:semiHidden="1" w:unhideWhenUsed="1"/>
     <w:lsdException w:name="Table Grid" w:uiPriority="39"/>
     <w:lsdException w:name="Table Theme" w:semiHidden="1" w:unhideWhenUsed="1"/>
@@ -30601,6 +30600,11 @@
     <w:lsdException w:name="List Table 5 Dark Accent 6" w:uiPriority="50"/>
     <w:lsdException w:name="List Table 6 Colorful Accent 6" w:uiPriority="51"/>
     <w:lsdException w:name="List Table 7 Colorful Accent 6" w:uiPriority="52"/>
+    <w:lsdException w:name="Mention" w:semiHidden="1" w:unhideWhenUsed="1"/>
+    <w:lsdException w:name="Smart Hyperlink" w:semiHidden="1" w:unhideWhenUsed="1"/>
+    <w:lsdException w:name="Hashtag" w:semiHidden="1" w:unhideWhenUsed="1"/>
+    <w:lsdException w:name="Unresolved Mention" w:semiHidden="1" w:unhideWhenUsed="1"/>
+    <w:lsdException w:name="Smart Link" w:semiHidden="1" w:unhideWhenUsed="1"/>
   </w:latentStyles>
   <w:style w:type="paragraph" w:default="1" w:styleId="Normal">
     <w:name w:val="Normal"/>
@@ -30667,7 +30671,7 @@
 </file>
 
 <file path=word/glossary/webSettings.xml><?xml version="1.0" encoding="utf-8"?>
-<w:webSettings xmlns:mc="http://schemas.openxmlformats.org/markup-compatibility/2006" xmlns:r="http://schemas.openxmlformats.org/officeDocument/2006/relationships" xmlns:w="http://schemas.openxmlformats.org/wordprocessingml/2006/main" xmlns:w14="http://schemas.microsoft.com/office/word/2010/wordml" xmlns:w15="http://schemas.microsoft.com/office/word/2012/wordml" xmlns:w16se="http://schemas.microsoft.com/office/word/2015/wordml/symex" mc:Ignorable="w14 w15 w16se">
+<w:webSettings xmlns:mc="http://schemas.openxmlformats.org/markup-compatibility/2006" xmlns:r="http://schemas.openxmlformats.org/officeDocument/2006/relationships" xmlns:w="http://schemas.openxmlformats.org/wordprocessingml/2006/main" xmlns:w14="http://schemas.microsoft.com/office/word/2010/wordml" xmlns:w15="http://schemas.microsoft.com/office/word/2012/wordml" xmlns:w16cid="http://schemas.microsoft.com/office/word/2016/wordml/cid" xmlns:w16se="http://schemas.microsoft.com/office/word/2015/wordml/symex" mc:Ignorable="w14 w15 w16se w16cid">
   <w:optimizeForBrowser/>
   <w:allowPNG/>
 </w:webSettings>
@@ -30973,7 +30977,7 @@
 </file>
 
 <file path=customXml/itemProps1.xml><?xml version="1.0" encoding="utf-8"?>
-<ds:datastoreItem xmlns:ds="http://schemas.openxmlformats.org/officeDocument/2006/customXml" ds:itemID="{C1622283-4204-4ED8-822A-C1A20F26FCFD}">
+<ds:datastoreItem xmlns:ds="http://schemas.openxmlformats.org/officeDocument/2006/customXml" ds:itemID="{1B83430F-9D6C-D14D-98FA-1063F351FE97}">
   <ds:schemaRefs>
     <ds:schemaRef ds:uri="http://schemas.openxmlformats.org/officeDocument/2006/bibliography"/>
   </ds:schemaRefs>

</xml_diff>